<commit_message>
Falei sobre o disco na doc
</commit_message>
<xml_diff>
--- a/TrabalhoDoc.docx
+++ b/TrabalhoDoc.docx
@@ -33,16 +33,16 @@
             <wp:effectExtent l="0" t="0" r="0" b="0"/>
             <wp:wrapTight wrapText="bothSides">
               <wp:wrapPolygon edited="0">
-                <wp:start x="-145" y="4114"/>
-                <wp:lineTo x="-145" y="14447"/>
-                <wp:lineTo x="721" y="15882"/>
-                <wp:lineTo x="1805" y="17030"/>
-                <wp:lineTo x="18132" y="17030"/>
-                <wp:lineTo x="18638" y="15882"/>
-                <wp:lineTo x="20805" y="8323"/>
-                <wp:lineTo x="21311" y="5549"/>
-                <wp:lineTo x="21311" y="4114"/>
-                <wp:lineTo x="-145" y="4114"/>
+                <wp:start x="-217" y="4018"/>
+                <wp:lineTo x="-217" y="14351"/>
+                <wp:lineTo x="649" y="15786"/>
+                <wp:lineTo x="1733" y="16934"/>
+                <wp:lineTo x="18060" y="16934"/>
+                <wp:lineTo x="18565" y="15786"/>
+                <wp:lineTo x="20733" y="8228"/>
+                <wp:lineTo x="21238" y="5453"/>
+                <wp:lineTo x="21238" y="4018"/>
+                <wp:lineTo x="-217" y="4018"/>
               </wp:wrapPolygon>
             </wp:wrapTight>
             <wp:docPr id="1" name="Imagem 2" descr="C:\Users\DUD\AppData\Local\Microsoft\Windows\INetCache\Content.Word\800x600-sem_inscrição-300x225.png"/>
@@ -1455,15 +1455,7 @@
           <w:sz w:val="24"/>
           <w:szCs w:val="24"/>
         </w:rPr>
-        <w:t xml:space="preserve">Para a implementação do trabalho decidimos fazer uma modificação profunda no código do trabalho anterior. </w:t>
-      </w:r>
-      <w:r>
-        <w:rPr>
-          <w:rFonts w:ascii="Times New Roman" w:hAnsi="Times New Roman"/>
-          <w:sz w:val="24"/>
-          <w:szCs w:val="24"/>
-        </w:rPr>
-        <w:t>Novas estruturas de dados necessitavam ser criadas, além de modificações nas estruturas já existentes.</w:t>
+        <w:t>Para a implementação do trabalho decidimos fazer uma modificação profunda no código do trabalho anterior. Novas estruturas de dados necessitavam ser criadas, além de modificações nas estruturas já existentes.</w:t>
       </w:r>
     </w:p>
     <w:p>
@@ -1573,7 +1565,7 @@
           <w:szCs w:val="24"/>
           <w:lang w:val="pt-PT"/>
         </w:rPr>
-        <w:t xml:space="preserve">E por fim, novas funções de impressão </w:t>
+        <w:t>Além disso, uma implementação que busca simular um disco (assim como recomendado pelo monitor no fórum de dúvidas) foi implementado e sempre que um processo se encontra  bloqueado, tem seu conteudo da memória movido para o vetor de memória em disco.</w:t>
       </w:r>
       <w:r>
         <w:rPr>
@@ -1586,72 +1578,7 @@
           <w:szCs w:val="24"/>
           <w:lang w:val="pt-PT"/>
         </w:rPr>
-        <w:t>(para imprimir o vetor de memória)</w:t>
-      </w:r>
-      <w:r>
-        <w:rPr>
-          <w:rFonts w:cs="Times New Roman" w:ascii="Times New Roman" w:hAnsi="Times New Roman"/>
-          <w:b w:val="false"/>
-          <w:bCs w:val="false"/>
-          <w:i w:val="false"/>
-          <w:iCs w:val="false"/>
-          <w:sz w:val="24"/>
-          <w:szCs w:val="24"/>
-          <w:lang w:val="pt-PT"/>
-        </w:rPr>
-        <w:t xml:space="preserve"> </w:t>
-      </w:r>
-      <w:r>
-        <w:rPr>
-          <w:rFonts w:cs="Times New Roman" w:ascii="Times New Roman" w:hAnsi="Times New Roman"/>
-          <w:b w:val="false"/>
-          <w:bCs w:val="false"/>
-          <w:i w:val="false"/>
-          <w:iCs w:val="false"/>
-          <w:sz w:val="24"/>
-          <w:szCs w:val="24"/>
-          <w:lang w:val="pt-PT"/>
-        </w:rPr>
-        <w:t>e calculo</w:t>
-      </w:r>
-      <w:r>
-        <w:rPr>
-          <w:rFonts w:cs="Times New Roman" w:ascii="Times New Roman" w:hAnsi="Times New Roman"/>
-          <w:b w:val="false"/>
-          <w:bCs w:val="false"/>
-          <w:i w:val="false"/>
-          <w:iCs w:val="false"/>
-          <w:sz w:val="24"/>
-          <w:szCs w:val="24"/>
-          <w:lang w:val="pt-PT"/>
-        </w:rPr>
-        <w:t xml:space="preserve"> de metricas do uso de memória </w:t>
-      </w:r>
-      <w:r>
-        <w:rPr>
-          <w:rFonts w:cs="Times New Roman" w:ascii="Times New Roman" w:hAnsi="Times New Roman"/>
-          <w:b w:val="false"/>
-          <w:bCs w:val="false"/>
-          <w:i w:val="false"/>
-          <w:iCs w:val="false"/>
-          <w:sz w:val="24"/>
-          <w:szCs w:val="24"/>
-          <w:lang w:val="pt-PT"/>
-        </w:rPr>
-        <w:t>foram implementadas.</w:t>
-      </w:r>
-      <w:r>
-        <w:rPr>
-          <w:rFonts w:cs="Times New Roman" w:ascii="Times New Roman" w:hAnsi="Times New Roman"/>
-          <w:b w:val="false"/>
-          <w:bCs w:val="false"/>
-          <w:i w:val="false"/>
-          <w:iCs w:val="false"/>
-          <w:sz w:val="24"/>
-          <w:szCs w:val="24"/>
-          <w:lang w:val="pt-PT"/>
-        </w:rPr>
-        <w:t xml:space="preserve"> As figuras abaixo ilustram detalhes citados na implementação:</w:t>
+        <w:t xml:space="preserve"> E por fim, novas funções de impressão (para imprimir o vetor de memória) e calculo de metricas do uso de memória foram implementadas. As figuras abaixo ilustram detalhes citados na implementação:</w:t>
       </w:r>
     </w:p>
     <w:p>
@@ -2001,7 +1928,7 @@
               <wp:positionV relativeFrom="paragraph">
                 <wp:posOffset>635</wp:posOffset>
               </wp:positionV>
-              <wp:extent cx="1829435" cy="146050"/>
+              <wp:extent cx="1830070" cy="146050"/>
               <wp:effectExtent l="0" t="0" r="0" b="0"/>
               <wp:wrapNone/>
               <wp:docPr id="2" name="Caixa de Texto 4"/>
@@ -2012,7 +1939,7 @@
                     <wps:spPr>
                       <a:xfrm>
                         <a:off x="0" y="0"/>
-                        <a:ext cx="1828800" cy="145440"/>
+                        <a:ext cx="1829520" cy="145440"/>
                       </a:xfrm>
                       <a:prstGeom prst="rect">
                         <a:avLst/>
@@ -2103,7 +2030,7 @@
         </mc:Choice>
         <mc:Fallback>
           <w:pict>
-            <v:rect id="shape_0" ID="Caixa de Texto 4" stroked="f" style="position:absolute;margin-left:281.15pt;margin-top:0pt;width:143.95pt;height:11.4pt;mso-position-horizontal:right;mso-position-horizontal-relative:margin">
+            <v:rect id="shape_0" ID="Caixa de Texto 4" stroked="f" style="position:absolute;margin-left:281.1pt;margin-top:0.05pt;width:144pt;height:11.4pt;mso-position-horizontal:right;mso-position-horizontal-relative:margin">
               <w10:wrap type="square"/>
               <v:fill o:detectmouseclick="t" on="false"/>
               <v:stroke color="#3465a4" weight="6480" joinstyle="round" endcap="flat"/>

</xml_diff>